<commit_message>
Major update: algorithm working, need to finish full editlist.txt file; readme.md updated
</commit_message>
<xml_diff>
--- a/document_test.docx
+++ b/document_test.docx
@@ -4,12 +4,33 @@
   <w:body>
     <w:p>
       <w:r>
+        <w:t xml:space="preserve">Generally, I like eating veggies. </w:t>
+      </w:r>
+      <w:r>
         <w:t>On the other hand, I love pizza.</w:t>
+      </w:r>
+      <w:r>
+        <w:t xml:space="preserve"> Besides, </w:t>
+      </w:r>
+      <w:r>
+        <w:t>pesto pasta is delicious, too [1]. Unfortunately, I’m just not very close to any restaurant that serves those</w:t>
+      </w:r>
+      <w:r>
+        <w:t xml:space="preserve"> dishes [2].</w:t>
+      </w:r>
+      <w:r>
+        <w:t xml:space="preserve"> Bummer!</w:t>
       </w:r>
       <w:bookmarkStart w:id="0" w:name="_GoBack"/>
       <w:bookmarkEnd w:id="0"/>
     </w:p>
     <w:sectPr>
+      <w:headerReference w:type="even" r:id="rId7"/>
+      <w:headerReference w:type="default" r:id="rId8"/>
+      <w:footerReference w:type="even" r:id="rId9"/>
+      <w:footerReference w:type="default" r:id="rId10"/>
+      <w:headerReference w:type="first" r:id="rId11"/>
+      <w:footerReference w:type="first" r:id="rId12"/>
       <w:pgSz w:w="12240" w:h="15840"/>
       <w:pgMar w:top="1440" w:right="1800" w:bottom="1440" w:left="1800" w:header="720" w:footer="720" w:gutter="0"/>
       <w:cols w:space="720"/>
@@ -17,6 +38,104 @@
     </w:sectPr>
   </w:body>
 </w:document>
+</file>
+
+<file path=word/endnotes.xml><?xml version="1.0" encoding="utf-8"?>
+<w:endnotes xmlns:wpc="http://schemas.microsoft.com/office/word/2010/wordprocessingCanvas" xmlns:mo="http://schemas.microsoft.com/office/mac/office/2008/main" xmlns:mc="http://schemas.openxmlformats.org/markup-compatibility/2006" xmlns:mv="urn:schemas-microsoft-com:mac:vml" xmlns:o="urn:schemas-microsoft-com:office:office" xmlns:r="http://schemas.openxmlformats.org/officeDocument/2006/relationships" xmlns:m="http://schemas.openxmlformats.org/officeDocument/2006/math" xmlns:v="urn:schemas-microsoft-com:vml" xmlns:wp14="http://schemas.microsoft.com/office/word/2010/wordprocessingDrawing" xmlns:wp="http://schemas.openxmlformats.org/drawingml/2006/wordprocessingDrawing" xmlns:w10="urn:schemas-microsoft-com:office:word" xmlns:w="http://schemas.openxmlformats.org/wordprocessingml/2006/main" xmlns:w14="http://schemas.microsoft.com/office/word/2010/wordml" xmlns:wpg="http://schemas.microsoft.com/office/word/2010/wordprocessingGroup" xmlns:wpi="http://schemas.microsoft.com/office/word/2010/wordprocessingInk" xmlns:wne="http://schemas.microsoft.com/office/word/2006/wordml" xmlns:wps="http://schemas.microsoft.com/office/word/2010/wordprocessingShape" mc:Ignorable="w14 wp14">
+  <w:endnote w:type="separator" w:id="-1">
+    <w:p>
+      <w:r>
+        <w:separator/>
+      </w:r>
+    </w:p>
+  </w:endnote>
+  <w:endnote w:type="continuationSeparator" w:id="0">
+    <w:p>
+      <w:r>
+        <w:continuationSeparator/>
+      </w:r>
+    </w:p>
+  </w:endnote>
+</w:endnotes>
+</file>
+
+<file path=word/footer1.xml><?xml version="1.0" encoding="utf-8"?>
+<w:ftr xmlns:wpc="http://schemas.microsoft.com/office/word/2010/wordprocessingCanvas" xmlns:mo="http://schemas.microsoft.com/office/mac/office/2008/main" xmlns:mc="http://schemas.openxmlformats.org/markup-compatibility/2006" xmlns:mv="urn:schemas-microsoft-com:mac:vml" xmlns:o="urn:schemas-microsoft-com:office:office" xmlns:r="http://schemas.openxmlformats.org/officeDocument/2006/relationships" xmlns:m="http://schemas.openxmlformats.org/officeDocument/2006/math" xmlns:v="urn:schemas-microsoft-com:vml" xmlns:wp14="http://schemas.microsoft.com/office/word/2010/wordprocessingDrawing" xmlns:wp="http://schemas.openxmlformats.org/drawingml/2006/wordprocessingDrawing" xmlns:w10="urn:schemas-microsoft-com:office:word" xmlns:w="http://schemas.openxmlformats.org/wordprocessingml/2006/main" xmlns:w14="http://schemas.microsoft.com/office/word/2010/wordml" xmlns:wpg="http://schemas.microsoft.com/office/word/2010/wordprocessingGroup" xmlns:wpi="http://schemas.microsoft.com/office/word/2010/wordprocessingInk" xmlns:wne="http://schemas.microsoft.com/office/word/2006/wordml" xmlns:wps="http://schemas.microsoft.com/office/word/2010/wordprocessingShape" mc:Ignorable="w14 wp14">
+  <w:p>
+    <w:pPr>
+      <w:pStyle w:val="Footer"/>
+    </w:pPr>
+  </w:p>
+</w:ftr>
+</file>
+
+<file path=word/footer2.xml><?xml version="1.0" encoding="utf-8"?>
+<w:ftr xmlns:wpc="http://schemas.microsoft.com/office/word/2010/wordprocessingCanvas" xmlns:mo="http://schemas.microsoft.com/office/mac/office/2008/main" xmlns:mc="http://schemas.openxmlformats.org/markup-compatibility/2006" xmlns:mv="urn:schemas-microsoft-com:mac:vml" xmlns:o="urn:schemas-microsoft-com:office:office" xmlns:r="http://schemas.openxmlformats.org/officeDocument/2006/relationships" xmlns:m="http://schemas.openxmlformats.org/officeDocument/2006/math" xmlns:v="urn:schemas-microsoft-com:vml" xmlns:wp14="http://schemas.microsoft.com/office/word/2010/wordprocessingDrawing" xmlns:wp="http://schemas.openxmlformats.org/drawingml/2006/wordprocessingDrawing" xmlns:w10="urn:schemas-microsoft-com:office:word" xmlns:w="http://schemas.openxmlformats.org/wordprocessingml/2006/main" xmlns:w14="http://schemas.microsoft.com/office/word/2010/wordml" xmlns:wpg="http://schemas.microsoft.com/office/word/2010/wordprocessingGroup" xmlns:wpi="http://schemas.microsoft.com/office/word/2010/wordprocessingInk" xmlns:wne="http://schemas.microsoft.com/office/word/2006/wordml" xmlns:wps="http://schemas.microsoft.com/office/word/2010/wordprocessingShape" mc:Ignorable="w14 wp14">
+  <w:p>
+    <w:pPr>
+      <w:pStyle w:val="Footer"/>
+    </w:pPr>
+  </w:p>
+</w:ftr>
+</file>
+
+<file path=word/footer3.xml><?xml version="1.0" encoding="utf-8"?>
+<w:ftr xmlns:wpc="http://schemas.microsoft.com/office/word/2010/wordprocessingCanvas" xmlns:mo="http://schemas.microsoft.com/office/mac/office/2008/main" xmlns:mc="http://schemas.openxmlformats.org/markup-compatibility/2006" xmlns:mv="urn:schemas-microsoft-com:mac:vml" xmlns:o="urn:schemas-microsoft-com:office:office" xmlns:r="http://schemas.openxmlformats.org/officeDocument/2006/relationships" xmlns:m="http://schemas.openxmlformats.org/officeDocument/2006/math" xmlns:v="urn:schemas-microsoft-com:vml" xmlns:wp14="http://schemas.microsoft.com/office/word/2010/wordprocessingDrawing" xmlns:wp="http://schemas.openxmlformats.org/drawingml/2006/wordprocessingDrawing" xmlns:w10="urn:schemas-microsoft-com:office:word" xmlns:w="http://schemas.openxmlformats.org/wordprocessingml/2006/main" xmlns:w14="http://schemas.microsoft.com/office/word/2010/wordml" xmlns:wpg="http://schemas.microsoft.com/office/word/2010/wordprocessingGroup" xmlns:wpi="http://schemas.microsoft.com/office/word/2010/wordprocessingInk" xmlns:wne="http://schemas.microsoft.com/office/word/2006/wordml" xmlns:wps="http://schemas.microsoft.com/office/word/2010/wordprocessingShape" mc:Ignorable="w14 wp14">
+  <w:p>
+    <w:pPr>
+      <w:pStyle w:val="Footer"/>
+    </w:pPr>
+  </w:p>
+</w:ftr>
+</file>
+
+<file path=word/footnotes.xml><?xml version="1.0" encoding="utf-8"?>
+<w:footnotes xmlns:wpc="http://schemas.microsoft.com/office/word/2010/wordprocessingCanvas" xmlns:mo="http://schemas.microsoft.com/office/mac/office/2008/main" xmlns:mc="http://schemas.openxmlformats.org/markup-compatibility/2006" xmlns:mv="urn:schemas-microsoft-com:mac:vml" xmlns:o="urn:schemas-microsoft-com:office:office" xmlns:r="http://schemas.openxmlformats.org/officeDocument/2006/relationships" xmlns:m="http://schemas.openxmlformats.org/officeDocument/2006/math" xmlns:v="urn:schemas-microsoft-com:vml" xmlns:wp14="http://schemas.microsoft.com/office/word/2010/wordprocessingDrawing" xmlns:wp="http://schemas.openxmlformats.org/drawingml/2006/wordprocessingDrawing" xmlns:w10="urn:schemas-microsoft-com:office:word" xmlns:w="http://schemas.openxmlformats.org/wordprocessingml/2006/main" xmlns:w14="http://schemas.microsoft.com/office/word/2010/wordml" xmlns:wpg="http://schemas.microsoft.com/office/word/2010/wordprocessingGroup" xmlns:wpi="http://schemas.microsoft.com/office/word/2010/wordprocessingInk" xmlns:wne="http://schemas.microsoft.com/office/word/2006/wordml" xmlns:wps="http://schemas.microsoft.com/office/word/2010/wordprocessingShape" mc:Ignorable="w14 wp14">
+  <w:footnote w:type="separator" w:id="-1">
+    <w:p>
+      <w:r>
+        <w:separator/>
+      </w:r>
+    </w:p>
+  </w:footnote>
+  <w:footnote w:type="continuationSeparator" w:id="0">
+    <w:p>
+      <w:r>
+        <w:continuationSeparator/>
+      </w:r>
+    </w:p>
+  </w:footnote>
+</w:footnotes>
+</file>
+
+<file path=word/header1.xml><?xml version="1.0" encoding="utf-8"?>
+<w:hdr xmlns:wpc="http://schemas.microsoft.com/office/word/2010/wordprocessingCanvas" xmlns:mo="http://schemas.microsoft.com/office/mac/office/2008/main" xmlns:mc="http://schemas.openxmlformats.org/markup-compatibility/2006" xmlns:mv="urn:schemas-microsoft-com:mac:vml" xmlns:o="urn:schemas-microsoft-com:office:office" xmlns:r="http://schemas.openxmlformats.org/officeDocument/2006/relationships" xmlns:m="http://schemas.openxmlformats.org/officeDocument/2006/math" xmlns:v="urn:schemas-microsoft-com:vml" xmlns:wp14="http://schemas.microsoft.com/office/word/2010/wordprocessingDrawing" xmlns:wp="http://schemas.openxmlformats.org/drawingml/2006/wordprocessingDrawing" xmlns:w10="urn:schemas-microsoft-com:office:word" xmlns:w="http://schemas.openxmlformats.org/wordprocessingml/2006/main" xmlns:w14="http://schemas.microsoft.com/office/word/2010/wordml" xmlns:wpg="http://schemas.microsoft.com/office/word/2010/wordprocessingGroup" xmlns:wpi="http://schemas.microsoft.com/office/word/2010/wordprocessingInk" xmlns:wne="http://schemas.microsoft.com/office/word/2006/wordml" xmlns:wps="http://schemas.microsoft.com/office/word/2010/wordprocessingShape" mc:Ignorable="w14 wp14">
+  <w:p>
+    <w:pPr>
+      <w:pStyle w:val="Header"/>
+    </w:pPr>
+  </w:p>
+</w:hdr>
+</file>
+
+<file path=word/header2.xml><?xml version="1.0" encoding="utf-8"?>
+<w:hdr xmlns:wpc="http://schemas.microsoft.com/office/word/2010/wordprocessingCanvas" xmlns:mo="http://schemas.microsoft.com/office/mac/office/2008/main" xmlns:mc="http://schemas.openxmlformats.org/markup-compatibility/2006" xmlns:mv="urn:schemas-microsoft-com:mac:vml" xmlns:o="urn:schemas-microsoft-com:office:office" xmlns:r="http://schemas.openxmlformats.org/officeDocument/2006/relationships" xmlns:m="http://schemas.openxmlformats.org/officeDocument/2006/math" xmlns:v="urn:schemas-microsoft-com:vml" xmlns:wp14="http://schemas.microsoft.com/office/word/2010/wordprocessingDrawing" xmlns:wp="http://schemas.openxmlformats.org/drawingml/2006/wordprocessingDrawing" xmlns:w10="urn:schemas-microsoft-com:office:word" xmlns:w="http://schemas.openxmlformats.org/wordprocessingml/2006/main" xmlns:w14="http://schemas.microsoft.com/office/word/2010/wordml" xmlns:wpg="http://schemas.microsoft.com/office/word/2010/wordprocessingGroup" xmlns:wpi="http://schemas.microsoft.com/office/word/2010/wordprocessingInk" xmlns:wne="http://schemas.microsoft.com/office/word/2006/wordml" xmlns:wps="http://schemas.microsoft.com/office/word/2010/wordprocessingShape" mc:Ignorable="w14 wp14">
+  <w:p>
+    <w:pPr>
+      <w:pStyle w:val="Header"/>
+    </w:pPr>
+  </w:p>
+</w:hdr>
+</file>
+
+<file path=word/header3.xml><?xml version="1.0" encoding="utf-8"?>
+<w:hdr xmlns:wpc="http://schemas.microsoft.com/office/word/2010/wordprocessingCanvas" xmlns:mo="http://schemas.microsoft.com/office/mac/office/2008/main" xmlns:mc="http://schemas.openxmlformats.org/markup-compatibility/2006" xmlns:mv="urn:schemas-microsoft-com:mac:vml" xmlns:o="urn:schemas-microsoft-com:office:office" xmlns:r="http://schemas.openxmlformats.org/officeDocument/2006/relationships" xmlns:m="http://schemas.openxmlformats.org/officeDocument/2006/math" xmlns:v="urn:schemas-microsoft-com:vml" xmlns:wp14="http://schemas.microsoft.com/office/word/2010/wordprocessingDrawing" xmlns:wp="http://schemas.openxmlformats.org/drawingml/2006/wordprocessingDrawing" xmlns:w10="urn:schemas-microsoft-com:office:word" xmlns:w="http://schemas.openxmlformats.org/wordprocessingml/2006/main" xmlns:w14="http://schemas.microsoft.com/office/word/2010/wordml" xmlns:wpg="http://schemas.microsoft.com/office/word/2010/wordprocessingGroup" xmlns:wpi="http://schemas.microsoft.com/office/word/2010/wordprocessingInk" xmlns:wne="http://schemas.microsoft.com/office/word/2006/wordml" xmlns:wps="http://schemas.microsoft.com/office/word/2010/wordprocessingShape" mc:Ignorable="w14 wp14">
+  <w:p>
+    <w:pPr>
+      <w:pStyle w:val="Header"/>
+    </w:pPr>
+  </w:p>
+</w:hdr>
 </file>
 
 <file path=word/styles.xml><?xml version="1.0" encoding="utf-8"?>
@@ -202,6 +321,48 @@
     <w:semiHidden/>
     <w:unhideWhenUsed/>
   </w:style>
+  <w:style w:type="paragraph" w:styleId="Header">
+    <w:name w:val="header"/>
+    <w:basedOn w:val="Normal"/>
+    <w:link w:val="HeaderChar"/>
+    <w:uiPriority w:val="99"/>
+    <w:unhideWhenUsed/>
+    <w:rsid w:val="00A253A7"/>
+    <w:pPr>
+      <w:tabs>
+        <w:tab w:val="center" w:pos="4320"/>
+        <w:tab w:val="right" w:pos="8640"/>
+      </w:tabs>
+    </w:pPr>
+  </w:style>
+  <w:style w:type="character" w:customStyle="1" w:styleId="HeaderChar">
+    <w:name w:val="Header Char"/>
+    <w:basedOn w:val="DefaultParagraphFont"/>
+    <w:link w:val="Header"/>
+    <w:uiPriority w:val="99"/>
+    <w:rsid w:val="00A253A7"/>
+  </w:style>
+  <w:style w:type="paragraph" w:styleId="Footer">
+    <w:name w:val="footer"/>
+    <w:basedOn w:val="Normal"/>
+    <w:link w:val="FooterChar"/>
+    <w:uiPriority w:val="99"/>
+    <w:unhideWhenUsed/>
+    <w:rsid w:val="00A253A7"/>
+    <w:pPr>
+      <w:tabs>
+        <w:tab w:val="center" w:pos="4320"/>
+        <w:tab w:val="right" w:pos="8640"/>
+      </w:tabs>
+    </w:pPr>
+  </w:style>
+  <w:style w:type="character" w:customStyle="1" w:styleId="FooterChar">
+    <w:name w:val="Footer Char"/>
+    <w:basedOn w:val="DefaultParagraphFont"/>
+    <w:link w:val="Footer"/>
+    <w:uiPriority w:val="99"/>
+    <w:rsid w:val="00A253A7"/>
+  </w:style>
 </w:styles>
 </file>
 
@@ -387,6 +548,48 @@
     <w:uiPriority w:val="99"/>
     <w:semiHidden/>
     <w:unhideWhenUsed/>
+  </w:style>
+  <w:style w:type="paragraph" w:styleId="Header">
+    <w:name w:val="header"/>
+    <w:basedOn w:val="Normal"/>
+    <w:link w:val="HeaderChar"/>
+    <w:uiPriority w:val="99"/>
+    <w:unhideWhenUsed/>
+    <w:rsid w:val="00A253A7"/>
+    <w:pPr>
+      <w:tabs>
+        <w:tab w:val="center" w:pos="4320"/>
+        <w:tab w:val="right" w:pos="8640"/>
+      </w:tabs>
+    </w:pPr>
+  </w:style>
+  <w:style w:type="character" w:customStyle="1" w:styleId="HeaderChar">
+    <w:name w:val="Header Char"/>
+    <w:basedOn w:val="DefaultParagraphFont"/>
+    <w:link w:val="Header"/>
+    <w:uiPriority w:val="99"/>
+    <w:rsid w:val="00A253A7"/>
+  </w:style>
+  <w:style w:type="paragraph" w:styleId="Footer">
+    <w:name w:val="footer"/>
+    <w:basedOn w:val="Normal"/>
+    <w:link w:val="FooterChar"/>
+    <w:uiPriority w:val="99"/>
+    <w:unhideWhenUsed/>
+    <w:rsid w:val="00A253A7"/>
+    <w:pPr>
+      <w:tabs>
+        <w:tab w:val="center" w:pos="4320"/>
+        <w:tab w:val="right" w:pos="8640"/>
+      </w:tabs>
+    </w:pPr>
+  </w:style>
+  <w:style w:type="character" w:customStyle="1" w:styleId="FooterChar">
+    <w:name w:val="Footer Char"/>
+    <w:basedOn w:val="DefaultParagraphFont"/>
+    <w:link w:val="Footer"/>
+    <w:uiPriority w:val="99"/>
+    <w:rsid w:val="00A253A7"/>
   </w:style>
 </w:styles>
 </file>

</xml_diff>

<commit_message>
Added instructions; multiple updates
</commit_message>
<xml_diff>
--- a/document_test.docx
+++ b/document_test.docx
@@ -20,6 +20,60 @@
       </w:r>
       <w:r>
         <w:t xml:space="preserve"> Bummer!</w:t>
+      </w:r>
+    </w:p>
+    <w:p/>
+    <w:p>
+      <w:r>
+        <w:t xml:space="preserve">I am </w:t>
+      </w:r>
+      <w:r>
+        <w:t xml:space="preserve">about </w:t>
+      </w:r>
+      <w:r>
+        <w:t xml:space="preserve">95 % sure that </w:t>
+      </w:r>
+      <w:r>
+        <w:t xml:space="preserve">one of </w:t>
+      </w:r>
+      <w:r>
+        <w:t>my dog</w:t>
+      </w:r>
+      <w:r>
+        <w:t xml:space="preserve">s understands what I say even before I say it; this must be harder to do than she </w:t>
+      </w:r>
+      <w:r>
+        <w:t xml:space="preserve">has </w:t>
+      </w:r>
+      <w:r>
+        <w:t xml:space="preserve">illustrated </w:t>
+      </w:r>
+      <w:r>
+        <w:t>[3]</w:t>
+      </w:r>
+      <w:r>
+        <w:t>. In contrast, my other dog hates to sit because of her plans to run around all day long</w:t>
+      </w:r>
+      <w:r>
+        <w:t xml:space="preserve"> [4]</w:t>
+      </w:r>
+      <w:r>
+        <w:t>.</w:t>
+      </w:r>
+    </w:p>
+    <w:p/>
+    <w:p>
+      <w:r>
+        <w:t>I love to maintain my main friends; they are just the best</w:t>
+      </w:r>
+      <w:r>
+        <w:t xml:space="preserve"> [5]</w:t>
+      </w:r>
+      <w:r>
+        <w:t>!</w:t>
+      </w:r>
+      <w:r>
+        <w:t xml:space="preserve"> Moreover, good friends are just good to have around [6].</w:t>
       </w:r>
       <w:bookmarkStart w:id="0" w:name="_GoBack"/>
       <w:bookmarkEnd w:id="0"/>
@@ -363,6 +417,33 @@
     <w:uiPriority w:val="99"/>
     <w:rsid w:val="00A253A7"/>
   </w:style>
+  <w:style w:type="paragraph" w:styleId="BalloonText">
+    <w:name w:val="Balloon Text"/>
+    <w:basedOn w:val="Normal"/>
+    <w:link w:val="BalloonTextChar"/>
+    <w:uiPriority w:val="99"/>
+    <w:semiHidden/>
+    <w:unhideWhenUsed/>
+    <w:rsid w:val="00326EBA"/>
+    <w:rPr>
+      <w:rFonts w:ascii="Lucida Grande" w:hAnsi="Lucida Grande"/>
+      <w:sz w:val="18"/>
+      <w:szCs w:val="18"/>
+    </w:rPr>
+  </w:style>
+  <w:style w:type="character" w:customStyle="1" w:styleId="BalloonTextChar">
+    <w:name w:val="Balloon Text Char"/>
+    <w:basedOn w:val="DefaultParagraphFont"/>
+    <w:link w:val="BalloonText"/>
+    <w:uiPriority w:val="99"/>
+    <w:semiHidden/>
+    <w:rsid w:val="00326EBA"/>
+    <w:rPr>
+      <w:rFonts w:ascii="Lucida Grande" w:hAnsi="Lucida Grande"/>
+      <w:sz w:val="18"/>
+      <w:szCs w:val="18"/>
+    </w:rPr>
+  </w:style>
 </w:styles>
 </file>
 
@@ -590,6 +671,33 @@
     <w:link w:val="Footer"/>
     <w:uiPriority w:val="99"/>
     <w:rsid w:val="00A253A7"/>
+  </w:style>
+  <w:style w:type="paragraph" w:styleId="BalloonText">
+    <w:name w:val="Balloon Text"/>
+    <w:basedOn w:val="Normal"/>
+    <w:link w:val="BalloonTextChar"/>
+    <w:uiPriority w:val="99"/>
+    <w:semiHidden/>
+    <w:unhideWhenUsed/>
+    <w:rsid w:val="00326EBA"/>
+    <w:rPr>
+      <w:rFonts w:ascii="Lucida Grande" w:hAnsi="Lucida Grande"/>
+      <w:sz w:val="18"/>
+      <w:szCs w:val="18"/>
+    </w:rPr>
+  </w:style>
+  <w:style w:type="character" w:customStyle="1" w:styleId="BalloonTextChar">
+    <w:name w:val="Balloon Text Char"/>
+    <w:basedOn w:val="DefaultParagraphFont"/>
+    <w:link w:val="BalloonText"/>
+    <w:uiPriority w:val="99"/>
+    <w:semiHidden/>
+    <w:rsid w:val="00326EBA"/>
+    <w:rPr>
+      <w:rFonts w:ascii="Lucida Grande" w:hAnsi="Lucida Grande"/>
+      <w:sz w:val="18"/>
+      <w:szCs w:val="18"/>
+    </w:rPr>
   </w:style>
 </w:styles>
 </file>

</xml_diff>

<commit_message>
New edit pair structure
</commit_message>
<xml_diff>
--- a/document_test.docx
+++ b/document_test.docx
@@ -60,6 +60,11 @@
       <w:r>
         <w:t>.</w:t>
       </w:r>
+      <w:r>
+        <w:t xml:space="preserve">  Both dogs are just the best though; they don’t disobey me most of the time.</w:t>
+      </w:r>
+      <w:bookmarkStart w:id="0" w:name="_GoBack"/>
+      <w:bookmarkEnd w:id="0"/>
     </w:p>
     <w:p/>
     <w:p>
@@ -67,7 +72,13 @@
         <w:t>I love to maintain my main friends; they are just the best</w:t>
       </w:r>
       <w:r>
-        <w:t xml:space="preserve"> [5]</w:t>
+        <w:t xml:space="preserve"> </w:t>
+      </w:r>
+      <w:r>
+        <w:t xml:space="preserve">because of their loyalty </w:t>
+      </w:r>
+      <w:r>
+        <w:t>[5]</w:t>
       </w:r>
       <w:r>
         <w:t>!</w:t>
@@ -75,8 +86,6 @@
       <w:r>
         <w:t xml:space="preserve"> Moreover, good friends are just good to have around [6].</w:t>
       </w:r>
-      <w:bookmarkStart w:id="0" w:name="_GoBack"/>
-      <w:bookmarkEnd w:id="0"/>
     </w:p>
     <w:sectPr>
       <w:headerReference w:type="even" r:id="rId7"/>

</xml_diff>